<commit_message>
Added link on report
</commit_message>
<xml_diff>
--- a/PRT582_s366956.docx
+++ b/PRT582_s366956.docx
@@ -883,7 +883,7 @@
               </mc:Choice>
               <mc:Fallback>
                 <w:pict>
-                  <v:rect w14:anchorId="5663DE63" id="Rectangle 40" o:spid="_x0000_s1026" alt="Title: Color background" style="position:absolute;margin-left:0;margin-top:0;width:8in;height:756pt;z-index:-251657216;visibility:visible;mso-wrap-style:square;mso-width-percent:941;mso-height-percent:954;mso-wrap-distance-left:9pt;mso-wrap-distance-top:0;mso-wrap-distance-right:9pt;mso-wrap-distance-bottom:0;mso-position-horizontal:center;mso-position-horizontal-relative:page;mso-position-vertical:center;mso-position-vertical-relative:page;mso-width-percent:941;mso-height-percent:954;mso-width-relative:page;mso-height-relative:page;v-text-anchor:top" o:gfxdata="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" fillcolor="#e7e6e6 [3214]" stroked="f">
+                  <v:rect w14:anchorId="561F783C" id="Rectangle 40" o:spid="_x0000_s1026" alt="Title: Color background" style="position:absolute;margin-left:0;margin-top:0;width:8in;height:756pt;z-index:-251657216;visibility:visible;mso-wrap-style:square;mso-width-percent:941;mso-height-percent:954;mso-wrap-distance-left:9pt;mso-wrap-distance-top:0;mso-wrap-distance-right:9pt;mso-wrap-distance-bottom:0;mso-position-horizontal:center;mso-position-horizontal-relative:page;mso-position-vertical:center;mso-position-vertical-relative:page;mso-width-percent:941;mso-height-percent:954;mso-width-relative:page;mso-height-relative:page;v-text-anchor:top" o:gfxdata="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" fillcolor="#e7e6e6 [3214]" stroked="f">
                     <w10:wrap anchorx="page" anchory="page"/>
                   </v:rect>
                 </w:pict>
@@ -1753,55 +1753,79 @@
     </w:p>
     <w:p>
       <w:pPr>
+        <w:pStyle w:val="Heading1"/>
         <w:jc w:val="both"/>
         <w:rPr>
           <w:noProof/>
           <w:lang w:val="en-US"/>
         </w:rPr>
       </w:pPr>
-    </w:p>
-    <w:p>
-      <w:pPr>
-        <w:pStyle w:val="Heading1"/>
-        <w:jc w:val="both"/>
+      <w:r>
         <w:rPr>
           <w:noProof/>
           <w:lang w:val="en-US"/>
         </w:rPr>
-      </w:pPr>
-      <w:r>
+        <w:t>Conclusion</w:t>
+      </w:r>
+    </w:p>
+    <w:p>
+      <w:pPr>
+        <w:jc w:val="both"/>
+        <w:rPr>
+          <w:lang w:val="en-US"/>
+        </w:rPr>
+      </w:pPr>
+      <w:r>
+        <w:rPr>
+          <w:lang w:val="en-US"/>
+        </w:rPr>
+        <w:t xml:space="preserve">I learnt that with TDD, it leaves very less margin for error when it comes to unit testing. I thought of all the scenarios that need to be handled by my code before actually writing the code. Then, I made test cases, which failed. After I wrote the codes to make the tests pass, my code was basically error free as all the possible errors were handled during the process of making the tests pass. I finally used </w:t>
+      </w:r>
+      <w:r>
+        <w:rPr>
+          <w:lang w:val="en-US"/>
+        </w:rPr>
+        <w:t>GitHub</w:t>
+      </w:r>
+      <w:r>
+        <w:rPr>
+          <w:lang w:val="en-US"/>
+        </w:rPr>
+        <w:t xml:space="preserve"> to upload the codes.</w:t>
+      </w:r>
+      <w:r>
+        <w:rPr>
+          <w:lang w:val="en-US"/>
+        </w:rPr>
+        <w:t xml:space="preserve"> The repo can be found at: </w:t>
+      </w:r>
+    </w:p>
+    <w:p>
+      <w:pPr>
+        <w:jc w:val="both"/>
         <w:rPr>
           <w:noProof/>
           <w:lang w:val="en-US"/>
         </w:rPr>
-        <w:t>Conclusion</w:t>
-      </w:r>
-    </w:p>
-    <w:p>
-      <w:pPr>
-        <w:jc w:val="both"/>
-        <w:rPr>
-          <w:lang w:val="en-US"/>
-        </w:rPr>
-      </w:pPr>
-      <w:r>
-        <w:rPr>
-          <w:lang w:val="en-US"/>
-        </w:rPr>
-        <w:t xml:space="preserve">I learnt that with TDD, it leaves very less margin for error when it comes to unit testing. I thought of all the scenarios that need to be handled by my code before actually writing the code. Then, I made test cases, which failed. After I wrote the codes to make the tests pass, my code was basically error free as all the possible errors were handled during the process of making the tests pass. I finally used </w:t>
-      </w:r>
-      <w:r>
-        <w:rPr>
-          <w:lang w:val="en-US"/>
-        </w:rPr>
-        <w:t>GitHub</w:t>
-      </w:r>
-      <w:r>
-        <w:rPr>
-          <w:lang w:val="en-US"/>
-        </w:rPr>
-        <w:t xml:space="preserve"> to upload the codes.</w:t>
-      </w:r>
+      </w:pPr>
+      <w:hyperlink r:id="rId11" w:history="1">
+        <w:r>
+          <w:rPr>
+            <w:rStyle w:val="Hyperlink"/>
+            <w:noProof/>
+            <w:lang w:val="en-US"/>
+          </w:rPr>
+          <w:t>https://github.com/prashilthegreat/PRT582_366956</w:t>
+        </w:r>
+      </w:hyperlink>
+    </w:p>
+    <w:p>
+      <w:pPr>
+        <w:jc w:val="both"/>
+        <w:rPr>
+          <w:lang w:val="en-US"/>
+        </w:rPr>
+      </w:pPr>
     </w:p>
     <w:sectPr>
       <w:pgSz w:w="12240" w:h="15840"/>
@@ -2418,6 +2442,29 @@
       <w14:ligatures w14:val="none"/>
     </w:rPr>
   </w:style>
+  <w:style w:type="character" w:styleId="Hyperlink">
+    <w:name w:val="Hyperlink"/>
+    <w:basedOn w:val="DefaultParagraphFont"/>
+    <w:uiPriority w:val="99"/>
+    <w:unhideWhenUsed/>
+    <w:rsid w:val="00E167A8"/>
+    <w:rPr>
+      <w:color w:val="0563C1" w:themeColor="hyperlink"/>
+      <w:u w:val="single"/>
+    </w:rPr>
+  </w:style>
+  <w:style w:type="character" w:styleId="UnresolvedMention">
+    <w:name w:val="Unresolved Mention"/>
+    <w:basedOn w:val="DefaultParagraphFont"/>
+    <w:uiPriority w:val="99"/>
+    <w:semiHidden/>
+    <w:unhideWhenUsed/>
+    <w:rsid w:val="00E167A8"/>
+    <w:rPr>
+      <w:color w:val="605E5C"/>
+      <w:shd w:val="clear" w:color="auto" w:fill="E1DFDD"/>
+    </w:rPr>
+  </w:style>
 </w:styles>
 </file>
 

</xml_diff>